<commit_message>
passage à bootstrap 5.3, tous les carousels refaits, tous les scripts actualisés, jQuery retiré, ajout mise à jour de Ara (changement carousels volley + basket dans actus)
</commit_message>
<xml_diff>
--- a/documents/Règlement interieur 2019.docx
+++ b/documents/Règlement interieur 2019.docx
@@ -906,55 +906,46 @@
         <w:rPr>
           <w:bdr w:val="none" w:sz="0" w:space="0" w:color="auto" w:frame="1"/>
         </w:rPr>
-        <w:t>Par notre témoignage, on encourage à ceux qui le veulent bien, de se forger une opinion personnelle sur ce sujet. Pour cela, nous avons mi</w:t>
+        <w:t xml:space="preserve">Par notre </w:t>
       </w:r>
       <w:r>
         <w:rPr>
           <w:bdr w:val="none" w:sz="0" w:space="0" w:color="auto" w:frame="1"/>
         </w:rPr>
-        <w:t>s</w:t>
+        <w:t xml:space="preserve">témoignage, on encourage à nos adhérents </w:t>
       </w:r>
       <w:r>
         <w:rPr>
           <w:bdr w:val="none" w:sz="0" w:space="0" w:color="auto" w:frame="1"/>
         </w:rPr>
-        <w:t xml:space="preserve"> en place </w:t>
+        <w:t>de se forger une opinion pers</w:t>
       </w:r>
       <w:r>
         <w:rPr>
           <w:bdr w:val="none" w:sz="0" w:space="0" w:color="auto" w:frame="1"/>
         </w:rPr>
-        <w:t>un</w:t>
+        <w:t xml:space="preserve">onnelle sur le sujet, tout en respectant </w:t>
       </w:r>
       <w:r>
         <w:rPr>
           <w:bdr w:val="none" w:sz="0" w:space="0" w:color="auto" w:frame="1"/>
         </w:rPr>
-        <w:t xml:space="preserve"> temps de réflexion</w:t>
-      </w:r>
-      <w:r>
+        <w:t>la liberté de conscience.</w:t>
+      </w:r>
+    </w:p>
+    <w:p>
+      <w:pPr>
+        <w:ind w:left="-567" w:right="-567"/>
+        <w:jc w:val="both"/>
         <w:rPr>
           <w:bdr w:val="none" w:sz="0" w:space="0" w:color="auto" w:frame="1"/>
         </w:rPr>
-        <w:t xml:space="preserve"> avant chaque séance sportive</w:t>
-      </w:r>
+      </w:pPr>
       <w:r>
         <w:rPr>
           <w:bdr w:val="none" w:sz="0" w:space="0" w:color="auto" w:frame="1"/>
         </w:rPr>
-        <w:t xml:space="preserve"> pour ceux qui </w:t>
-      </w:r>
-      <w:r>
-        <w:rPr>
-          <w:bdr w:val="none" w:sz="0" w:space="0" w:color="auto" w:frame="1"/>
-        </w:rPr>
-        <w:t>désirent</w:t>
-      </w:r>
-      <w:r>
-        <w:rPr>
-          <w:bdr w:val="none" w:sz="0" w:space="0" w:color="auto" w:frame="1"/>
-        </w:rPr>
-        <w:t xml:space="preserve"> y participer.</w:t>
+        <w:t xml:space="preserve"> Un accompagnement spirituel à la demande est possible afin d’écouter la personne dans la recherche du sens de son histoire. Cet accompagnement s’inscrit dans le respect de la culture et de la religion de chacun.</w:t>
       </w:r>
     </w:p>
     <w:p>
@@ -1094,7 +1085,6 @@
         <w:rPr>
           <w:u w:val="single"/>
         </w:rPr>
-        <w:lastRenderedPageBreak/>
         <w:t>L’action d</w:t>
       </w:r>
       <w:r>
@@ -2051,51 +2041,209 @@
         <w:ind w:left="-567" w:right="-567"/>
         <w:jc w:val="both"/>
         <w:rPr>
-          <w:sz w:val="28"/>
-          <w:szCs w:val="28"/>
-        </w:rPr>
-      </w:pPr>
-      <w:r>
-        <w:rPr>
-          <w:rFonts w:ascii="Arial Black" w:hAnsi="Arial Black"/>
-          <w:b/>
-          <w:sz w:val="28"/>
-          <w:szCs w:val="28"/>
-        </w:rPr>
-        <w:t xml:space="preserve">Article </w:t>
-      </w:r>
-      <w:r>
-        <w:rPr>
-          <w:rFonts w:ascii="Arial Black" w:hAnsi="Arial Black"/>
-          <w:b/>
-          <w:sz w:val="28"/>
-          <w:szCs w:val="28"/>
-        </w:rPr>
-        <w:t>5</w:t>
-      </w:r>
-      <w:r>
-        <w:rPr>
-          <w:rFonts w:ascii="Arial Black" w:hAnsi="Arial Black"/>
-          <w:sz w:val="28"/>
-          <w:szCs w:val="28"/>
-        </w:rPr>
-        <w:t> </w:t>
-      </w:r>
-      <w:r>
-        <w:rPr>
-          <w:sz w:val="28"/>
-          <w:szCs w:val="28"/>
-        </w:rPr>
-        <w:t xml:space="preserve">: </w:t>
-      </w:r>
-      <w:r>
-        <w:rPr>
           <w:b/>
           <w:i/>
           <w:sz w:val="28"/>
           <w:szCs w:val="28"/>
           <w:u w:val="single"/>
         </w:rPr>
+      </w:pPr>
+      <w:r>
+        <w:rPr>
+          <w:rFonts w:ascii="Arial Black" w:hAnsi="Arial Black"/>
+          <w:b/>
+          <w:sz w:val="28"/>
+          <w:szCs w:val="28"/>
+        </w:rPr>
+        <w:t xml:space="preserve">Article </w:t>
+      </w:r>
+      <w:r>
+        <w:rPr>
+          <w:rFonts w:ascii="Arial Black" w:hAnsi="Arial Black"/>
+          <w:b/>
+          <w:sz w:val="28"/>
+          <w:szCs w:val="28"/>
+        </w:rPr>
+        <w:t>5</w:t>
+      </w:r>
+      <w:r>
+        <w:rPr>
+          <w:rFonts w:ascii="Arial Black" w:hAnsi="Arial Black"/>
+          <w:sz w:val="28"/>
+          <w:szCs w:val="28"/>
+        </w:rPr>
+        <w:t> </w:t>
+      </w:r>
+      <w:r>
+        <w:rPr>
+          <w:sz w:val="28"/>
+          <w:szCs w:val="28"/>
+        </w:rPr>
+        <w:t xml:space="preserve">: </w:t>
+      </w:r>
+      <w:r>
+        <w:rPr>
+          <w:b/>
+          <w:i/>
+          <w:sz w:val="28"/>
+          <w:szCs w:val="28"/>
+          <w:u w:val="single"/>
+        </w:rPr>
+        <w:t>Charte de la laïcité</w:t>
+      </w:r>
+    </w:p>
+    <w:p>
+      <w:pPr>
+        <w:ind w:left="-567" w:right="-567"/>
+        <w:jc w:val="both"/>
+        <w:rPr>
+          <w:sz w:val="28"/>
+          <w:szCs w:val="28"/>
+        </w:rPr>
+      </w:pPr>
+    </w:p>
+    <w:p>
+      <w:pPr>
+        <w:ind w:left="-567" w:right="-567"/>
+        <w:jc w:val="both"/>
+        <w:rPr>
+          <w:szCs w:val="24"/>
+        </w:rPr>
+      </w:pPr>
+      <w:r>
+        <w:rPr>
+          <w:szCs w:val="24"/>
+        </w:rPr>
+        <w:t>Les associations doivent désormais pour demander une subvention ou un agrément, souscrire un contrat d’engagement républicain par lequel elles s’engagent notamment à respecter les principes de liberté, d’égalité et de fraternité ainsi que le caractère laïque de la république</w:t>
+      </w:r>
+      <w:r>
+        <w:rPr>
+          <w:szCs w:val="24"/>
+        </w:rPr>
+        <w:t>.</w:t>
+      </w:r>
+      <w:r>
+        <w:rPr>
+          <w:szCs w:val="24"/>
+        </w:rPr>
+        <w:t xml:space="preserve"> Cette charte a été signée en juin 2022 en ce qui nous concerne. Vous pouvez demander une lecture de </w:t>
+      </w:r>
+      <w:r>
+        <w:rPr>
+          <w:szCs w:val="24"/>
+        </w:rPr>
+        <w:t>cette charte aux</w:t>
+      </w:r>
+      <w:r>
+        <w:rPr>
+          <w:szCs w:val="24"/>
+        </w:rPr>
+        <w:t xml:space="preserve"> membres du </w:t>
+      </w:r>
+      <w:r>
+        <w:rPr>
+          <w:szCs w:val="24"/>
+        </w:rPr>
+        <w:t xml:space="preserve">Bureau. </w:t>
+      </w:r>
+    </w:p>
+    <w:p>
+      <w:pPr>
+        <w:ind w:left="-567" w:right="-567"/>
+        <w:jc w:val="both"/>
+        <w:rPr>
+          <w:szCs w:val="24"/>
+        </w:rPr>
+      </w:pPr>
+    </w:p>
+    <w:p>
+      <w:pPr>
+        <w:ind w:left="-567" w:right="-567"/>
+        <w:jc w:val="both"/>
+        <w:rPr>
+          <w:szCs w:val="24"/>
+        </w:rPr>
+      </w:pPr>
+    </w:p>
+    <w:p>
+      <w:pPr>
+        <w:ind w:left="-567" w:right="-567"/>
+        <w:jc w:val="both"/>
+        <w:rPr>
+          <w:rFonts w:ascii="Arial Black" w:hAnsi="Arial Black"/>
+          <w:b/>
+          <w:sz w:val="28"/>
+          <w:szCs w:val="28"/>
+        </w:rPr>
+      </w:pPr>
+    </w:p>
+    <w:p>
+      <w:pPr>
+        <w:ind w:left="-567" w:right="-567"/>
+        <w:jc w:val="both"/>
+        <w:rPr>
+          <w:rFonts w:ascii="Arial Black" w:hAnsi="Arial Black"/>
+          <w:b/>
+          <w:sz w:val="28"/>
+          <w:szCs w:val="28"/>
+        </w:rPr>
+      </w:pPr>
+    </w:p>
+    <w:p>
+      <w:pPr>
+        <w:ind w:left="-567" w:right="-567"/>
+        <w:jc w:val="both"/>
+        <w:rPr>
+          <w:rFonts w:ascii="Arial Black" w:hAnsi="Arial Black"/>
+          <w:b/>
+          <w:sz w:val="28"/>
+          <w:szCs w:val="28"/>
+        </w:rPr>
+      </w:pPr>
+    </w:p>
+    <w:p>
+      <w:pPr>
+        <w:ind w:left="-567" w:right="-567"/>
+        <w:jc w:val="both"/>
+        <w:rPr>
+          <w:sz w:val="28"/>
+          <w:szCs w:val="28"/>
+        </w:rPr>
+      </w:pPr>
+      <w:r>
+        <w:rPr>
+          <w:rFonts w:ascii="Arial Black" w:hAnsi="Arial Black"/>
+          <w:b/>
+          <w:sz w:val="28"/>
+          <w:szCs w:val="28"/>
+        </w:rPr>
+        <w:t xml:space="preserve">Article </w:t>
+      </w:r>
+      <w:r>
+        <w:rPr>
+          <w:rFonts w:ascii="Arial Black" w:hAnsi="Arial Black"/>
+          <w:b/>
+          <w:sz w:val="28"/>
+          <w:szCs w:val="28"/>
+        </w:rPr>
+        <w:t>6</w:t>
+      </w:r>
+      <w:r>
+        <w:rPr>
+          <w:rFonts w:ascii="Arial Black" w:hAnsi="Arial Black"/>
+          <w:sz w:val="28"/>
+          <w:szCs w:val="28"/>
+        </w:rPr>
+        <w:t> </w:t>
+      </w:r>
+      <w:r>
+        <w:rPr>
+          <w:b/>
+          <w:i/>
+          <w:sz w:val="28"/>
+          <w:szCs w:val="28"/>
+          <w:u w:val="single"/>
+        </w:rPr>
         <w:t>Sanction</w:t>
       </w:r>
     </w:p>
@@ -2171,10 +2319,7 @@
         <w:t>(</w:t>
       </w:r>
       <w:r>
-        <w:t>a</w:t>
-      </w:r>
-      <w:r>
-        <w:t>vertissement</w:t>
+        <w:t>Avertissement</w:t>
       </w:r>
       <w:r>
         <w:t xml:space="preserve">, exclusion temporaire, mesure conservatoire, exclusion). </w:t>
@@ -2212,29 +2357,28 @@
           <w:sz w:val="22"/>
           <w:szCs w:val="22"/>
         </w:rPr>
-        <w:t>Valence, l</w:t>
-      </w:r>
-      <w:r>
+        <w:t>Valence, et rectifié lors du dernier C.A le 09/12/2022</w:t>
+      </w:r>
+    </w:p>
+    <w:p>
+      <w:pPr>
+        <w:ind w:left="-567" w:right="-567"/>
+        <w:jc w:val="both"/>
         <w:rPr>
           <w:sz w:val="22"/>
           <w:szCs w:val="22"/>
         </w:rPr>
-        <w:t xml:space="preserve">e </w:t>
-      </w:r>
-      <w:r>
+      </w:pPr>
+    </w:p>
+    <w:p>
+      <w:pPr>
+        <w:ind w:left="-567" w:right="-567"/>
+        <w:jc w:val="both"/>
         <w:rPr>
           <w:sz w:val="22"/>
           <w:szCs w:val="22"/>
         </w:rPr>
-        <w:t>12 juillet 2019</w:t>
-      </w:r>
-      <w:r>
-        <w:rPr>
-          <w:sz w:val="22"/>
-          <w:szCs w:val="22"/>
-        </w:rPr>
-        <w:t>.</w:t>
-      </w:r>
+      </w:pPr>
     </w:p>
     <w:p>
       <w:pPr>
@@ -2388,7 +2532,7 @@
         <w:b/>
         <w:noProof/>
       </w:rPr>
-      <w:t>2</w:t>
+      <w:t>1</w:t>
     </w:r>
     <w:r>
       <w:rPr>
@@ -2425,7 +2569,7 @@
         <w:b/>
         <w:noProof/>
       </w:rPr>
-      <w:t>2</w:t>
+      <w:t>3</w:t>
     </w:r>
     <w:r>
       <w:rPr>

</xml_diff>